<commit_message>
Editing links and endnotes section
</commit_message>
<xml_diff>
--- a/source/_static/files/document-generation/demos/external-links-result.docx
+++ b/source/_static/files/document-generation/demos/external-links-result.docx
@@ -55,7 +55,6 @@
               <w:spacing w:before="60" w:after="60"/>
               <w:jc w:val="center"/>
             </w:pPr>
-            <w:bookmarkStart w:id="0" w:name="_GoBack"/>
             <w:r>
               <w:t>Name</w:t>
             </w:r>
@@ -142,7 +141,21 @@
                 </w:rPr>
                 <w:t>Go to the site</w:t>
               </w:r>
+              <w:r>
+                <w:rPr>
+                  <w:rStyle w:val="Hyperlink"/>
+                </w:rPr>
+                <w:t/>
+              </w:r>
+              <w:r>
+                <w:rPr>
+                  <w:rStyle w:val="Hyperlink"/>
+                </w:rPr>
+                <w:t/>
+              </w:r>
             </w:hyperlink>
+            <w:bookmarkStart w:id="0" w:name="_GoBack"/>
+            <w:bookmarkEnd w:id="0"/>
             <w:r>
               <w:rPr>
                 <w:rStyle w:val="EndnoteReference"/>
@@ -195,14 +208,28 @@
               <w:jc w:val="center"/>
               <w:cnfStyle w:val="000000100000" w:firstRow="0" w:lastRow="0" w:firstColumn="0" w:lastColumn="0" w:oddVBand="0" w:evenVBand="0" w:oddHBand="1" w:evenHBand="0" w:firstRowFirstColumn="0" w:firstRowLastColumn="0" w:lastRowFirstColumn="0" w:lastRowLastColumn="0"/>
             </w:pPr>
-            <w:hyperlink r:id="Rdeb2c52b4ffa4c2c9c76e1b12dc87710" w:history="1">
+            <w:hyperlink r:id="Rb30c9981e5ee4df9828e9323dbe728d2" w:history="1">
               <w:r>
                 <w:rPr>
                   <w:rStyle w:val="Hyperlink"/>
                 </w:rPr>
                 <w:t>Go to the site</w:t>
               </w:r>
+              <w:r>
+                <w:rPr>
+                  <w:rStyle w:val="Hyperlink"/>
+                </w:rPr>
+                <w:t/>
+              </w:r>
+              <w:r>
+                <w:rPr>
+                  <w:rStyle w:val="Hyperlink"/>
+                </w:rPr>
+                <w:t/>
+              </w:r>
             </w:hyperlink>
+            <w:bookmarkStart w:id="0" w:name="_GoBack"/>
+            <w:bookmarkEnd w:id="0"/>
             <w:r>
               <w:rPr>
                 <w:rStyle w:val="EndnoteReference"/>
@@ -255,14 +282,28 @@
               <w:jc w:val="center"/>
               <w:cnfStyle w:val="000000100000" w:firstRow="0" w:lastRow="0" w:firstColumn="0" w:lastColumn="0" w:oddVBand="0" w:evenVBand="0" w:oddHBand="1" w:evenHBand="0" w:firstRowFirstColumn="0" w:firstRowLastColumn="0" w:lastRowFirstColumn="0" w:lastRowLastColumn="0"/>
             </w:pPr>
-            <w:hyperlink r:id="Rc5486cc5b7124c53a478e2ce9e2ae39d" w:history="1">
+            <w:hyperlink r:id="Rb490f4246e614d68b930df321c297063" w:history="1">
               <w:r>
                 <w:rPr>
                   <w:rStyle w:val="Hyperlink"/>
                 </w:rPr>
                 <w:t>Go to the site</w:t>
               </w:r>
+              <w:r>
+                <w:rPr>
+                  <w:rStyle w:val="Hyperlink"/>
+                </w:rPr>
+                <w:t/>
+              </w:r>
+              <w:r>
+                <w:rPr>
+                  <w:rStyle w:val="Hyperlink"/>
+                </w:rPr>
+                <w:t/>
+              </w:r>
             </w:hyperlink>
+            <w:bookmarkStart w:id="0" w:name="_GoBack"/>
+            <w:bookmarkEnd w:id="0"/>
             <w:r>
               <w:rPr>
                 <w:rStyle w:val="EndnoteReference"/>
@@ -272,7 +313,6 @@
           </w:p>
         </w:tc>
       </w:tr>
-      <w:bookmarkEnd w:id="0"/>
     </w:tbl>
     <w:p/>
     <w:sectPr>
@@ -333,6 +373,12 @@
       <w:r>
         <w:t/>
       </w:r>
+      <w:r>
+        <w:t/>
+      </w:r>
+      <w:r>
+        <w:t/>
+      </w:r>
     </w:p>
   </w:endnote>
   <w:endnote w:id="2">
@@ -361,6 +407,12 @@
       <w:r>
         <w:t/>
       </w:r>
+      <w:r>
+        <w:t/>
+      </w:r>
+      <w:r>
+        <w:t/>
+      </w:r>
     </w:p>
   </w:endnote>
   <w:endnote w:id="3">
@@ -385,6 +437,12 @@
       </w:r>
       <w:r>
         <w:t xml:space="preserve"/>
+      </w:r>
+      <w:r>
+        <w:t/>
+      </w:r>
+      <w:r>
+        <w:t/>
       </w:r>
       <w:r>
         <w:t/>
@@ -2414,7 +2472,7 @@
 </file>
 
 <file path=customXml/itemProps1.xml><?xml version="1.0" encoding="utf-8"?>
-<ds:datastoreItem xmlns:ds="http://schemas.openxmlformats.org/officeDocument/2006/customXml" ds:itemID="{0851187C-A581-4EBA-9561-0DCC99134B8C}">
+<ds:datastoreItem xmlns:ds="http://schemas.openxmlformats.org/officeDocument/2006/customXml" ds:itemID="{CE645C14-A512-4B41-B121-17F682A6808F}">
   <ds:schemaRefs>
     <ds:schemaRef ds:uri="http://schemas.openxmlformats.org/officeDocument/2006/bibliography"/>
   </ds:schemaRefs>

</xml_diff>